<commit_message>
Added logo and updated date of document.
</commit_message>
<xml_diff>
--- a/documents/PMAS documents/System Architecture Documentation.docx
+++ b/documents/PMAS documents/System Architecture Documentation.docx
@@ -1,7 +1,82 @@
 
 <file path=word/document.xml><?xml version="1.0" encoding="utf-8"?>
-<w:document xmlns:wpc="http://schemas.microsoft.com/office/word/2010/wordprocessingCanvas" xmlns:mc="http://schemas.openxmlformats.org/markup-compatibility/2006" xmlns:o="urn:schemas-microsoft-com:office:office" xmlns:r="http://schemas.openxmlformats.org/officeDocument/2006/relationships" xmlns:m="http://schemas.openxmlformats.org/officeDocument/2006/math" xmlns:v="urn:schemas-microsoft-com:vml" xmlns:wp14="http://schemas.microsoft.com/office/word/2010/wordprocessingDrawing" xmlns:wp="http://schemas.openxmlformats.org/drawingml/2006/wordprocessingDrawing" xmlns:w10="urn:schemas-microsoft-com:office:word" xmlns:w="http://schemas.openxmlformats.org/wordprocessingml/2006/main" xmlns:w14="http://schemas.microsoft.com/office/word/2010/wordml" xmlns:w15="http://schemas.microsoft.com/office/word/2012/wordml" xmlns:wpg="http://schemas.microsoft.com/office/word/2010/wordprocessingGroup" xmlns:wpi="http://schemas.microsoft.com/office/word/2010/wordprocessingInk" xmlns:wne="http://schemas.microsoft.com/office/word/2006/wordml" xmlns:wps="http://schemas.microsoft.com/office/word/2010/wordprocessingShape" mc:Ignorable="w14 w15 wp14">
+<w:document xmlns:wpc="http://schemas.microsoft.com/office/word/2010/wordprocessingCanvas" xmlns:cx="http://schemas.microsoft.com/office/drawing/2014/chartex" xmlns:cx1="http://schemas.microsoft.com/office/drawing/2015/9/8/chartex" xmlns:cx2="http://schemas.microsoft.com/office/drawing/2015/10/21/chartex" xmlns:cx3="http://schemas.microsoft.com/office/drawing/2016/5/9/chartex" xmlns:cx4="http://schemas.microsoft.com/office/drawing/2016/5/10/chartex" xmlns:cx5="http://schemas.microsoft.com/office/drawing/2016/5/11/chartex" xmlns:cx6="http://schemas.microsoft.com/office/drawing/2016/5/12/chartex" xmlns:cx7="http://schemas.microsoft.com/office/drawing/2016/5/13/chartex" xmlns:cx8="http://schemas.microsoft.com/office/drawing/2016/5/14/chartex" xmlns:mc="http://schemas.openxmlformats.org/markup-compatibility/2006" xmlns:aink="http://schemas.microsoft.com/office/drawing/2016/ink" xmlns:am3d="http://schemas.microsoft.com/office/drawing/2017/model3d" xmlns:o="urn:schemas-microsoft-com:office:office" xmlns:r="http://schemas.openxmlformats.org/officeDocument/2006/relationships" xmlns:m="http://schemas.openxmlformats.org/officeDocument/2006/math" xmlns:v="urn:schemas-microsoft-com:vml" xmlns:wp14="http://schemas.microsoft.com/office/word/2010/wordprocessingDrawing" xmlns:wp="http://schemas.openxmlformats.org/drawingml/2006/wordprocessingDrawing" xmlns:w10="urn:schemas-microsoft-com:office:word" xmlns:w="http://schemas.openxmlformats.org/wordprocessingml/2006/main" xmlns:w14="http://schemas.microsoft.com/office/word/2010/wordml" xmlns:w15="http://schemas.microsoft.com/office/word/2012/wordml" xmlns:w16cid="http://schemas.microsoft.com/office/word/2016/wordml/cid" xmlns:w16se="http://schemas.microsoft.com/office/word/2015/wordml/symex" xmlns:wpg="http://schemas.microsoft.com/office/word/2010/wordprocessingGroup" xmlns:wpi="http://schemas.microsoft.com/office/word/2010/wordprocessingInk" xmlns:wne="http://schemas.microsoft.com/office/word/2006/wordml" xmlns:wps="http://schemas.microsoft.com/office/word/2010/wordprocessingShape" mc:Ignorable="w14 w15 w16se w16cid wp14">
   <w:body>
+    <w:p>
+      <w:pPr>
+        <w:pStyle w:val="Title"/>
+        <w:rPr>
+          <w:ins w:id="0" w:author="Jette McKellar" w:date="2018-10-07T21:25:00Z"/>
+        </w:rPr>
+      </w:pPr>
+      <w:ins w:id="1" w:author="Jette McKellar" w:date="2018-10-07T21:25:00Z">
+        <w:r>
+          <w:rPr>
+            <w:noProof/>
+          </w:rPr>
+          <w:drawing>
+            <wp:inline distT="0" distB="0" distL="0" distR="0">
+              <wp:extent cx="990600" cy="990600"/>
+              <wp:effectExtent l="0" t="0" r="0" b="0"/>
+              <wp:docPr id="1" name="Picture 1"/>
+              <wp:cNvGraphicFramePr>
+                <a:graphicFrameLocks xmlns:a="http://schemas.openxmlformats.org/drawingml/2006/main" noChangeAspect="1"/>
+              </wp:cNvGraphicFramePr>
+              <a:graphic xmlns:a="http://schemas.openxmlformats.org/drawingml/2006/main">
+                <a:graphicData uri="http://schemas.openxmlformats.org/drawingml/2006/picture">
+                  <pic:pic xmlns:pic="http://schemas.openxmlformats.org/drawingml/2006/picture">
+                    <pic:nvPicPr>
+                      <pic:cNvPr id="1" name="PET-image.png"/>
+                      <pic:cNvPicPr/>
+                    </pic:nvPicPr>
+                    <pic:blipFill>
+                      <a:blip r:embed="rId7">
+                        <a:extLst>
+                          <a:ext uri="{28A0092B-C50C-407E-A947-70E740481C1C}">
+                            <a14:useLocalDpi xmlns:a14="http://schemas.microsoft.com/office/drawing/2010/main" val="0"/>
+                          </a:ext>
+                        </a:extLst>
+                      </a:blip>
+                      <a:stretch>
+                        <a:fillRect/>
+                      </a:stretch>
+                    </pic:blipFill>
+                    <pic:spPr>
+                      <a:xfrm>
+                        <a:off x="0" y="0"/>
+                        <a:ext cx="990600" cy="990600"/>
+                      </a:xfrm>
+                      <a:prstGeom prst="rect">
+                        <a:avLst/>
+                      </a:prstGeom>
+                    </pic:spPr>
+                  </pic:pic>
+                </a:graphicData>
+              </a:graphic>
+            </wp:inline>
+          </w:drawing>
+        </w:r>
+        <w:bookmarkStart w:id="2" w:name="_GoBack"/>
+        <w:bookmarkEnd w:id="2"/>
+      </w:ins>
+    </w:p>
+    <w:p>
+      <w:pPr>
+        <w:rPr>
+          <w:ins w:id="3" w:author="Jette McKellar" w:date="2018-10-07T21:24:00Z"/>
+          <w:rPrChange w:id="4" w:author="Jette McKellar" w:date="2018-10-07T21:25:00Z">
+            <w:rPr>
+              <w:ins w:id="5" w:author="Jette McKellar" w:date="2018-10-07T21:24:00Z"/>
+            </w:rPr>
+          </w:rPrChange>
+        </w:rPr>
+        <w:pPrChange w:id="6" w:author="Jette McKellar" w:date="2018-10-07T21:25:00Z">
+          <w:pPr>
+            <w:pStyle w:val="Title"/>
+          </w:pPr>
+        </w:pPrChange>
+      </w:pPr>
+    </w:p>
     <w:p>
       <w:pPr>
         <w:pStyle w:val="Title"/>
@@ -126,8 +201,8 @@
       <w:pPr>
         <w:pStyle w:val="Heading1"/>
       </w:pPr>
-      <w:bookmarkStart w:id="0" w:name="_Toc436203377"/>
-      <w:bookmarkStart w:id="1" w:name="_Toc452813577"/>
+      <w:bookmarkStart w:id="7" w:name="_Toc436203377"/>
+      <w:bookmarkStart w:id="8" w:name="_Toc452813577"/>
       <w:r>
         <w:t>Purpose</w:t>
       </w:r>
@@ -137,8 +212,8 @@
         <w:t>This document describes the philosophy, decisions, constraints, justifications, significant elements, and any other overarching aspects of the system that shape the design and implementation.</w:t>
       </w:r>
     </w:p>
-    <w:bookmarkEnd w:id="0"/>
-    <w:bookmarkEnd w:id="1"/>
+    <w:bookmarkEnd w:id="7"/>
+    <w:bookmarkEnd w:id="8"/>
     <w:p>
       <w:pPr>
         <w:pStyle w:val="Heading1"/>
@@ -223,12 +298,12 @@
       <w:r>
         <w:t xml:space="preserve">The most critical area is the ability to make a web form and </w:t>
       </w:r>
-      <w:del w:id="2" w:author="Ryan Smith" w:date="2018-05-31T20:19:00Z">
+      <w:del w:id="9" w:author="Ryan Smith" w:date="2018-05-31T20:19:00Z">
         <w:r>
           <w:delText>be able to make changes to it and</w:delText>
         </w:r>
       </w:del>
-      <w:ins w:id="3" w:author="Ryan Smith" w:date="2018-05-31T20:19:00Z">
+      <w:ins w:id="10" w:author="Ryan Smith" w:date="2018-05-31T20:19:00Z">
         <w:r>
           <w:t>link the output to</w:t>
         </w:r>
@@ -236,13 +311,37 @@
       <w:r>
         <w:t xml:space="preserve"> a backend database</w:t>
       </w:r>
-      <w:del w:id="4" w:author="Ryan Smith" w:date="2018-05-31T20:19:00Z">
+      <w:del w:id="11" w:author="Ryan Smith" w:date="2018-05-31T20:19:00Z">
         <w:r>
           <w:delText xml:space="preserve"> via a web-based editor</w:delText>
         </w:r>
       </w:del>
       <w:r>
-        <w:t>. This will require dependencies on a few key software resources, those being the Vue.js HTML/Javascript framework, the MySQL database software, and the Metabase data visualization software. All of these software resources are free to use for the purposes of the project.</w:t>
+        <w:t>. This will require dependencies on a few key software resources, those being the Vue.js HTML/</w:t>
+      </w:r>
+      <w:proofErr w:type="spellStart"/>
+      <w:r>
+        <w:t>Javascript</w:t>
+      </w:r>
+      <w:proofErr w:type="spellEnd"/>
+      <w:r>
+        <w:t xml:space="preserve"> framework, the MySQL database software, and the </w:t>
+      </w:r>
+      <w:proofErr w:type="spellStart"/>
+      <w:r>
+        <w:t>Metabase</w:t>
+      </w:r>
+      <w:proofErr w:type="spellEnd"/>
+      <w:r>
+        <w:t xml:space="preserve"> data visualization software. </w:t>
+      </w:r>
+      <w:proofErr w:type="gramStart"/>
+      <w:r>
+        <w:t>All of</w:t>
+      </w:r>
+      <w:proofErr w:type="gramEnd"/>
+      <w:r>
+        <w:t xml:space="preserve"> these software resources are free to use for the purposes of the project.</w:t>
       </w:r>
     </w:p>
     <w:p>
@@ -285,20 +384,16 @@
       <w:r>
         <w:fldChar w:fldCharType="begin"/>
       </w:r>
-      <w:ins w:id="5" w:author="Ryan Smith" w:date="2018-05-31T20:32:00Z">
+      <w:ins w:id="12" w:author="Ryan Smith" w:date="2018-05-31T20:32:00Z">
         <w:r>
           <w:instrText>HYPERLINK "https://bitbucket.org/itc303teampharmacon/pharmacy_app/src/5c9c58f2234bc16fd91c14597c59e356ebe677af/documents/System-wide%20Function%20Requirements.docx?at=%2318Docs"</w:instrText>
         </w:r>
       </w:ins>
-      <w:del w:id="6" w:author="Ryan Smith" w:date="2018-05-31T20:30:00Z">
+      <w:del w:id="13" w:author="Ryan Smith" w:date="2018-05-31T20:30:00Z">
         <w:r>
-          <w:delInstrText xml:space="preserve"> HYPERLINK "https://bitbucket.org/itc303te</w:delInstrText>
-        </w:r>
-        <w:r>
-          <w:delInstrText xml:space="preserve">ampharmacon/pharmacy_app/src/d2122ae75d69bf618f0e46e58f08f4f6bea3f465/documents/System-wide%20Function%20Requirements.docx?at=master&amp;fileviewer=file-view-default" </w:delInstrText>
+          <w:delInstrText xml:space="preserve"> HYPERLINK "https://bitbucket.org/itc303teampharmacon/pharmacy_app/src/d2122ae75d69bf618f0e46e58f08f4f6bea3f465/documents/System-wide%20Function%20Requirements.docx?at=master&amp;fileviewer=file-view-default" </w:delInstrText>
         </w:r>
       </w:del>
-      <w:ins w:id="7" w:author="Ryan Smith" w:date="2018-05-31T20:32:00Z"/>
       <w:r>
         <w:fldChar w:fldCharType="separate"/>
       </w:r>
@@ -320,11 +415,11 @@
         <w:pStyle w:val="BodyText"/>
         <w:ind w:left="0"/>
         <w:rPr>
-          <w:ins w:id="8" w:author="Ryan Smith" w:date="2018-05-31T20:31:00Z"/>
+          <w:ins w:id="14" w:author="Ryan Smith" w:date="2018-05-31T20:31:00Z"/>
           <w:rStyle w:val="Hyperlink"/>
         </w:rPr>
       </w:pPr>
-      <w:ins w:id="9" w:author="Ryan Smith" w:date="2018-05-31T20:31:00Z">
+      <w:ins w:id="15" w:author="Ryan Smith" w:date="2018-05-31T20:31:00Z">
         <w:r>
           <w:fldChar w:fldCharType="begin"/>
         </w:r>
@@ -340,15 +435,13 @@
           </w:rPr>
           <w:t>Link to Critical Core Use Cases and Candidate Architecture</w:t>
         </w:r>
-        <w:bookmarkStart w:id="10" w:name="_GoBack"/>
-        <w:bookmarkEnd w:id="10"/>
       </w:ins>
     </w:p>
     <w:p>
       <w:pPr>
         <w:pStyle w:val="Heading1"/>
       </w:pPr>
-      <w:ins w:id="11" w:author="Ryan Smith" w:date="2018-05-31T20:31:00Z">
+      <w:ins w:id="16" w:author="Ryan Smith" w:date="2018-05-31T20:31:00Z">
         <w:r>
           <w:rPr>
             <w:rFonts w:ascii="Times New Roman" w:hAnsi="Times New Roman"/>
@@ -382,7 +475,15 @@
         </w:numPr>
       </w:pPr>
       <w:r>
-        <w:t>Decided to develop a webpage app rather than a dedicated app – This approach better fits the skillsets of the team members and also better fits the project’s requirements.</w:t>
+        <w:t xml:space="preserve">Decided to develop a webpage app rather than a dedicated app – This approach better fits the skillsets of the team members </w:t>
+      </w:r>
+      <w:proofErr w:type="gramStart"/>
+      <w:r>
+        <w:t>and also</w:t>
+      </w:r>
+      <w:proofErr w:type="gramEnd"/>
+      <w:r>
+        <w:t xml:space="preserve"> better fits the project’s requirements.</w:t>
       </w:r>
     </w:p>
     <w:p>
@@ -406,7 +507,7 @@
       <w:r>
         <w:t xml:space="preserve">Decided to </w:t>
       </w:r>
-      <w:del w:id="12" w:author="Ryan Smith" w:date="2018-05-31T20:20:00Z">
+      <w:del w:id="17" w:author="Ryan Smith" w:date="2018-05-31T20:20:00Z">
         <w:r>
           <w:delText>make the data collection form customizable by the</w:delText>
         </w:r>
@@ -414,7 +515,7 @@
           <w:delText xml:space="preserve"> client</w:delText>
         </w:r>
       </w:del>
-      <w:ins w:id="13" w:author="Ryan Smith" w:date="2018-05-31T20:20:00Z">
+      <w:ins w:id="18" w:author="Ryan Smith" w:date="2018-05-31T20:20:00Z">
         <w:r>
           <w:t>allow the client to disable fields in the web form</w:t>
         </w:r>
@@ -422,20 +523,32 @@
       <w:r>
         <w:t xml:space="preserve">. Different clients may have different requirements regarding what </w:t>
       </w:r>
-      <w:ins w:id="14" w:author="Ryan Smith" w:date="2018-05-31T20:21:00Z">
+      <w:ins w:id="19" w:author="Ryan Smith" w:date="2018-05-31T20:21:00Z">
         <w:r>
           <w:t xml:space="preserve">detail level of </w:t>
         </w:r>
       </w:ins>
       <w:r>
-        <w:t xml:space="preserve">data to collect from their users, and will likely have better knowledge of these requirements than our team members. </w:t>
-      </w:r>
-      <w:del w:id="15" w:author="Ryan Smith" w:date="2018-05-31T20:21:00Z">
+        <w:t xml:space="preserve">data to collect from their </w:t>
+      </w:r>
+      <w:proofErr w:type="gramStart"/>
+      <w:r>
+        <w:t>users, and</w:t>
+      </w:r>
+      <w:proofErr w:type="gramEnd"/>
+      <w:r>
+        <w:t xml:space="preserve"> will likely have better </w:t>
+      </w:r>
+      <w:r>
+        <w:lastRenderedPageBreak/>
+        <w:t xml:space="preserve">knowledge of these requirements than our team members. </w:t>
+      </w:r>
+      <w:del w:id="20" w:author="Ryan Smith" w:date="2018-05-31T20:21:00Z">
         <w:r>
           <w:delText>The team members will collaborate with an interested party to produce a set of reasonable defaults.</w:delText>
         </w:r>
       </w:del>
-      <w:ins w:id="16" w:author="Ryan Smith" w:date="2018-05-31T20:21:00Z">
+      <w:ins w:id="21" w:author="Ryan Smith" w:date="2018-05-31T20:21:00Z">
         <w:r>
           <w:t>By allowing the client to hide fields that they do not need or want data from, they can reduce the length of the form and make it easier and faster for their users to input errors.</w:t>
         </w:r>
@@ -608,7 +721,23 @@
           <w:bCs/>
           <w:lang w:val="en-AU" w:eastAsia="en-AU"/>
         </w:rPr>
-        <w:t>User data will be retrieved by matching a name and password hash. Error data will not be uniquely retrieved, only retrieved in bulk using SQL queries via Metabase.</w:t>
+        <w:t xml:space="preserve">User data will be retrieved by matching a name and password hash. Error data will not be uniquely retrieved, only retrieved in bulk using SQL queries via </w:t>
+      </w:r>
+      <w:proofErr w:type="spellStart"/>
+      <w:r>
+        <w:rPr>
+          <w:bCs/>
+          <w:lang w:val="en-AU" w:eastAsia="en-AU"/>
+        </w:rPr>
+        <w:t>Metabase</w:t>
+      </w:r>
+      <w:proofErr w:type="spellEnd"/>
+      <w:r>
+        <w:rPr>
+          <w:bCs/>
+          <w:lang w:val="en-AU" w:eastAsia="en-AU"/>
+        </w:rPr>
+        <w:t>.</w:t>
       </w:r>
     </w:p>
     <w:p>
@@ -696,12 +825,12 @@
       <w:r>
         <w:t xml:space="preserve">enable the user with the correct authority to </w:t>
       </w:r>
-      <w:del w:id="17" w:author="Ryan Smith" w:date="2018-05-31T20:24:00Z">
+      <w:del w:id="22" w:author="Ryan Smith" w:date="2018-05-31T20:24:00Z">
         <w:r>
           <w:delText>customize the error entry form to suit the needs of the hospital pharmacy</w:delText>
         </w:r>
       </w:del>
-      <w:ins w:id="18" w:author="Ryan Smith" w:date="2018-05-31T20:24:00Z">
+      <w:ins w:id="23" w:author="Ryan Smith" w:date="2018-05-31T20:24:00Z">
         <w:r>
           <w:t>hide fields in the form to improve ease of use</w:t>
         </w:r>
@@ -712,12 +841,12 @@
       <w:r>
         <w:t xml:space="preserve"> The customization will require the database to be </w:t>
       </w:r>
-      <w:del w:id="19" w:author="Ryan Smith" w:date="2018-05-31T20:25:00Z">
+      <w:del w:id="24" w:author="Ryan Smith" w:date="2018-05-31T20:25:00Z">
         <w:r>
           <w:delText>updated automatically to ensure application maintains its usability.</w:delText>
         </w:r>
       </w:del>
-      <w:ins w:id="20" w:author="Ryan Smith" w:date="2018-05-31T20:25:00Z">
+      <w:ins w:id="25" w:author="Ryan Smith" w:date="2018-05-31T20:25:00Z">
         <w:r>
           <w:t>able to accept null values in those fields.</w:t>
         </w:r>
@@ -738,7 +867,7 @@
       <w:r>
         <w:t>Provides services to protect access to certain resources or information. The database will need to have security mechanisms to protect user data</w:t>
       </w:r>
-      <w:ins w:id="21" w:author="Ryan Smith" w:date="2018-05-31T20:25:00Z">
+      <w:ins w:id="26" w:author="Ryan Smith" w:date="2018-05-31T20:25:00Z">
         <w:r>
           <w:t>, especially login passwords</w:t>
         </w:r>
@@ -899,12 +1028,21 @@
         </w:rPr>
         <w:t xml:space="preserve">Protocol: </w:t>
       </w:r>
+      <w:proofErr w:type="spellStart"/>
       <w:r>
         <w:rPr>
           <w:bCs/>
           <w:lang w:val="en-AU" w:eastAsia="en-AU"/>
         </w:rPr>
-        <w:t>Javascript and SQL.</w:t>
+        <w:t>Javascript</w:t>
+      </w:r>
+      <w:proofErr w:type="spellEnd"/>
+      <w:r>
+        <w:rPr>
+          <w:bCs/>
+          <w:lang w:val="en-AU" w:eastAsia="en-AU"/>
+        </w:rPr>
+        <w:t xml:space="preserve"> and SQL.</w:t>
       </w:r>
     </w:p>
     <w:p>
@@ -923,7 +1061,15 @@
         <w:t>Supports user interface</w:t>
       </w:r>
       <w:r>
-        <w:t xml:space="preserve"> services, in this case rendering graphs and visualizations of data. We will use Metabase to handle this.</w:t>
+        <w:t xml:space="preserve"> services, in this case rendering graphs and visualizations of data. We will use </w:t>
+      </w:r>
+      <w:proofErr w:type="spellStart"/>
+      <w:r>
+        <w:t>Metabase</w:t>
+      </w:r>
+      <w:proofErr w:type="spellEnd"/>
+      <w:r>
+        <w:t xml:space="preserve"> to handle this.</w:t>
       </w:r>
     </w:p>
     <w:p>
@@ -960,6 +1106,7 @@
         <w:pStyle w:val="Heading1"/>
       </w:pPr>
       <w:r>
+        <w:lastRenderedPageBreak/>
         <w:t xml:space="preserve">Architectural </w:t>
       </w:r>
       <w:r>
@@ -999,11 +1146,7 @@
         <w:t>D</w:t>
       </w:r>
       <w:r>
-        <w:t xml:space="preserve">escribes the structure and behavior of architecturally significant portions of the system. This might include the package structure, critical interfaces, important classes and subsystems, and the </w:t>
-      </w:r>
-      <w:r>
-        <w:lastRenderedPageBreak/>
-        <w:t>relationships between these elements.</w:t>
+        <w:t>escribes the structure and behavior of architecturally significant portions of the system. This might include the package structure, critical interfaces, important classes and subsystems, and the relationships between these elements.</w:t>
       </w:r>
       <w:r>
         <w:t xml:space="preserve"> It also includes physical and logical views of persistent data, if persistence will be built into the system.</w:t>
@@ -1053,8 +1196,8 @@
     </w:p>
     <w:p/>
     <w:sectPr>
-      <w:headerReference w:type="default" r:id="rId7"/>
-      <w:footerReference w:type="default" r:id="rId8"/>
+      <w:headerReference w:type="default" r:id="rId8"/>
+      <w:footerReference w:type="default" r:id="rId9"/>
       <w:pgSz w:w="12240" w:h="15840" w:code="1"/>
       <w:pgMar w:top="1440" w:right="1440" w:bottom="1440" w:left="1440" w:header="720" w:footer="720" w:gutter="0"/>
       <w:cols w:space="720"/>
@@ -1064,7 +1207,7 @@
 </file>
 
 <file path=word/endnotes.xml><?xml version="1.0" encoding="utf-8"?>
-<w:endnotes xmlns:wpc="http://schemas.microsoft.com/office/word/2010/wordprocessingCanvas" xmlns:mc="http://schemas.openxmlformats.org/markup-compatibility/2006" xmlns:o="urn:schemas-microsoft-com:office:office" xmlns:r="http://schemas.openxmlformats.org/officeDocument/2006/relationships" xmlns:m="http://schemas.openxmlformats.org/officeDocument/2006/math" xmlns:v="urn:schemas-microsoft-com:vml" xmlns:wp14="http://schemas.microsoft.com/office/word/2010/wordprocessingDrawing" xmlns:wp="http://schemas.openxmlformats.org/drawingml/2006/wordprocessingDrawing" xmlns:w10="urn:schemas-microsoft-com:office:word" xmlns:w="http://schemas.openxmlformats.org/wordprocessingml/2006/main" xmlns:w14="http://schemas.microsoft.com/office/word/2010/wordml" xmlns:w15="http://schemas.microsoft.com/office/word/2012/wordml" xmlns:wpg="http://schemas.microsoft.com/office/word/2010/wordprocessingGroup" xmlns:wpi="http://schemas.microsoft.com/office/word/2010/wordprocessingInk" xmlns:wne="http://schemas.microsoft.com/office/word/2006/wordml" xmlns:wps="http://schemas.microsoft.com/office/word/2010/wordprocessingShape" mc:Ignorable="w14 w15 wp14">
+<w:endnotes xmlns:wpc="http://schemas.microsoft.com/office/word/2010/wordprocessingCanvas" xmlns:cx="http://schemas.microsoft.com/office/drawing/2014/chartex" xmlns:cx1="http://schemas.microsoft.com/office/drawing/2015/9/8/chartex" xmlns:cx2="http://schemas.microsoft.com/office/drawing/2015/10/21/chartex" xmlns:cx3="http://schemas.microsoft.com/office/drawing/2016/5/9/chartex" xmlns:cx4="http://schemas.microsoft.com/office/drawing/2016/5/10/chartex" xmlns:cx5="http://schemas.microsoft.com/office/drawing/2016/5/11/chartex" xmlns:cx6="http://schemas.microsoft.com/office/drawing/2016/5/12/chartex" xmlns:cx7="http://schemas.microsoft.com/office/drawing/2016/5/13/chartex" xmlns:cx8="http://schemas.microsoft.com/office/drawing/2016/5/14/chartex" xmlns:mc="http://schemas.openxmlformats.org/markup-compatibility/2006" xmlns:aink="http://schemas.microsoft.com/office/drawing/2016/ink" xmlns:am3d="http://schemas.microsoft.com/office/drawing/2017/model3d" xmlns:o="urn:schemas-microsoft-com:office:office" xmlns:r="http://schemas.openxmlformats.org/officeDocument/2006/relationships" xmlns:m="http://schemas.openxmlformats.org/officeDocument/2006/math" xmlns:v="urn:schemas-microsoft-com:vml" xmlns:wp14="http://schemas.microsoft.com/office/word/2010/wordprocessingDrawing" xmlns:wp="http://schemas.openxmlformats.org/drawingml/2006/wordprocessingDrawing" xmlns:w10="urn:schemas-microsoft-com:office:word" xmlns:w="http://schemas.openxmlformats.org/wordprocessingml/2006/main" xmlns:w14="http://schemas.microsoft.com/office/word/2010/wordml" xmlns:w15="http://schemas.microsoft.com/office/word/2012/wordml" xmlns:w16cid="http://schemas.microsoft.com/office/word/2016/wordml/cid" xmlns:w16se="http://schemas.microsoft.com/office/word/2015/wordml/symex" xmlns:wpg="http://schemas.microsoft.com/office/word/2010/wordprocessingGroup" xmlns:wpi="http://schemas.microsoft.com/office/word/2010/wordprocessingInk" xmlns:wne="http://schemas.microsoft.com/office/word/2006/wordml" xmlns:wps="http://schemas.microsoft.com/office/word/2010/wordprocessingShape" mc:Ignorable="w14 w15 w16se w16cid wp14">
   <w:endnote w:type="separator" w:id="-1">
     <w:p>
       <w:r>
@@ -1083,7 +1226,7 @@
 </file>
 
 <file path=word/footer1.xml><?xml version="1.0" encoding="utf-8"?>
-<w:ftr xmlns:wpc="http://schemas.microsoft.com/office/word/2010/wordprocessingCanvas" xmlns:mc="http://schemas.openxmlformats.org/markup-compatibility/2006" xmlns:o="urn:schemas-microsoft-com:office:office" xmlns:r="http://schemas.openxmlformats.org/officeDocument/2006/relationships" xmlns:m="http://schemas.openxmlformats.org/officeDocument/2006/math" xmlns:v="urn:schemas-microsoft-com:vml" xmlns:wp14="http://schemas.microsoft.com/office/word/2010/wordprocessingDrawing" xmlns:wp="http://schemas.openxmlformats.org/drawingml/2006/wordprocessingDrawing" xmlns:w10="urn:schemas-microsoft-com:office:word" xmlns:w="http://schemas.openxmlformats.org/wordprocessingml/2006/main" xmlns:w14="http://schemas.microsoft.com/office/word/2010/wordml" xmlns:w15="http://schemas.microsoft.com/office/word/2012/wordml" xmlns:wpg="http://schemas.microsoft.com/office/word/2010/wordprocessingGroup" xmlns:wpi="http://schemas.microsoft.com/office/word/2010/wordprocessingInk" xmlns:wne="http://schemas.microsoft.com/office/word/2006/wordml" xmlns:wps="http://schemas.microsoft.com/office/word/2010/wordprocessingShape" mc:Ignorable="w14 w15 wp14">
+<w:ftr xmlns:wpc="http://schemas.microsoft.com/office/word/2010/wordprocessingCanvas" xmlns:cx="http://schemas.microsoft.com/office/drawing/2014/chartex" xmlns:cx1="http://schemas.microsoft.com/office/drawing/2015/9/8/chartex" xmlns:cx2="http://schemas.microsoft.com/office/drawing/2015/10/21/chartex" xmlns:cx3="http://schemas.microsoft.com/office/drawing/2016/5/9/chartex" xmlns:cx4="http://schemas.microsoft.com/office/drawing/2016/5/10/chartex" xmlns:cx5="http://schemas.microsoft.com/office/drawing/2016/5/11/chartex" xmlns:cx6="http://schemas.microsoft.com/office/drawing/2016/5/12/chartex" xmlns:cx7="http://schemas.microsoft.com/office/drawing/2016/5/13/chartex" xmlns:cx8="http://schemas.microsoft.com/office/drawing/2016/5/14/chartex" xmlns:mc="http://schemas.openxmlformats.org/markup-compatibility/2006" xmlns:aink="http://schemas.microsoft.com/office/drawing/2016/ink" xmlns:am3d="http://schemas.microsoft.com/office/drawing/2017/model3d" xmlns:o="urn:schemas-microsoft-com:office:office" xmlns:r="http://schemas.openxmlformats.org/officeDocument/2006/relationships" xmlns:m="http://schemas.openxmlformats.org/officeDocument/2006/math" xmlns:v="urn:schemas-microsoft-com:vml" xmlns:wp14="http://schemas.microsoft.com/office/word/2010/wordprocessingDrawing" xmlns:wp="http://schemas.openxmlformats.org/drawingml/2006/wordprocessingDrawing" xmlns:w10="urn:schemas-microsoft-com:office:word" xmlns:w="http://schemas.openxmlformats.org/wordprocessingml/2006/main" xmlns:w14="http://schemas.microsoft.com/office/word/2010/wordml" xmlns:w15="http://schemas.microsoft.com/office/word/2012/wordml" xmlns:w16cid="http://schemas.microsoft.com/office/word/2016/wordml/cid" xmlns:w16se="http://schemas.microsoft.com/office/word/2015/wordml/symex" xmlns:wpg="http://schemas.microsoft.com/office/word/2010/wordprocessingGroup" xmlns:wpi="http://schemas.microsoft.com/office/word/2010/wordprocessingInk" xmlns:wne="http://schemas.microsoft.com/office/word/2006/wordml" xmlns:wps="http://schemas.microsoft.com/office/word/2010/wordprocessingShape" mc:Ignorable="w14 w15 w16se w16cid wp14">
   <w:tbl>
     <w:tblPr>
       <w:tblW w:w="0" w:type="auto"/>
@@ -1140,21 +1283,11 @@
           <w:r>
             <w:sym w:font="Symbol" w:char="F0D3"/>
           </w:r>
-          <w:r>
-            <w:fldChar w:fldCharType="begin"/>
-          </w:r>
-          <w:r>
-            <w:instrText xml:space="preserve"> DOCPROPERTY "Company"  \* MERGEFORMAT </w:instrText>
-          </w:r>
-          <w:r>
-            <w:fldChar w:fldCharType="separate"/>
-          </w:r>
-          <w:r>
-            <w:t>&lt;Company Name&gt;</w:t>
-          </w:r>
-          <w:r>
-            <w:fldChar w:fldCharType="end"/>
-          </w:r>
+          <w:fldSimple w:instr=" DOCPROPERTY &quot;Company&quot;  \* MERGEFORMAT ">
+            <w:r>
+              <w:t>&lt;Company Name&gt;</w:t>
+            </w:r>
+          </w:fldSimple>
           <w:r>
             <w:t xml:space="preserve">, </w:t>
           </w:r>
@@ -1239,7 +1372,7 @@
 </file>
 
 <file path=word/footnotes.xml><?xml version="1.0" encoding="utf-8"?>
-<w:footnotes xmlns:wpc="http://schemas.microsoft.com/office/word/2010/wordprocessingCanvas" xmlns:mc="http://schemas.openxmlformats.org/markup-compatibility/2006" xmlns:o="urn:schemas-microsoft-com:office:office" xmlns:r="http://schemas.openxmlformats.org/officeDocument/2006/relationships" xmlns:m="http://schemas.openxmlformats.org/officeDocument/2006/math" xmlns:v="urn:schemas-microsoft-com:vml" xmlns:wp14="http://schemas.microsoft.com/office/word/2010/wordprocessingDrawing" xmlns:wp="http://schemas.openxmlformats.org/drawingml/2006/wordprocessingDrawing" xmlns:w10="urn:schemas-microsoft-com:office:word" xmlns:w="http://schemas.openxmlformats.org/wordprocessingml/2006/main" xmlns:w14="http://schemas.microsoft.com/office/word/2010/wordml" xmlns:w15="http://schemas.microsoft.com/office/word/2012/wordml" xmlns:wpg="http://schemas.microsoft.com/office/word/2010/wordprocessingGroup" xmlns:wpi="http://schemas.microsoft.com/office/word/2010/wordprocessingInk" xmlns:wne="http://schemas.microsoft.com/office/word/2006/wordml" xmlns:wps="http://schemas.microsoft.com/office/word/2010/wordprocessingShape" mc:Ignorable="w14 w15 wp14">
+<w:footnotes xmlns:wpc="http://schemas.microsoft.com/office/word/2010/wordprocessingCanvas" xmlns:cx="http://schemas.microsoft.com/office/drawing/2014/chartex" xmlns:cx1="http://schemas.microsoft.com/office/drawing/2015/9/8/chartex" xmlns:cx2="http://schemas.microsoft.com/office/drawing/2015/10/21/chartex" xmlns:cx3="http://schemas.microsoft.com/office/drawing/2016/5/9/chartex" xmlns:cx4="http://schemas.microsoft.com/office/drawing/2016/5/10/chartex" xmlns:cx5="http://schemas.microsoft.com/office/drawing/2016/5/11/chartex" xmlns:cx6="http://schemas.microsoft.com/office/drawing/2016/5/12/chartex" xmlns:cx7="http://schemas.microsoft.com/office/drawing/2016/5/13/chartex" xmlns:cx8="http://schemas.microsoft.com/office/drawing/2016/5/14/chartex" xmlns:mc="http://schemas.openxmlformats.org/markup-compatibility/2006" xmlns:aink="http://schemas.microsoft.com/office/drawing/2016/ink" xmlns:am3d="http://schemas.microsoft.com/office/drawing/2017/model3d" xmlns:o="urn:schemas-microsoft-com:office:office" xmlns:r="http://schemas.openxmlformats.org/officeDocument/2006/relationships" xmlns:m="http://schemas.openxmlformats.org/officeDocument/2006/math" xmlns:v="urn:schemas-microsoft-com:vml" xmlns:wp14="http://schemas.microsoft.com/office/word/2010/wordprocessingDrawing" xmlns:wp="http://schemas.openxmlformats.org/drawingml/2006/wordprocessingDrawing" xmlns:w10="urn:schemas-microsoft-com:office:word" xmlns:w="http://schemas.openxmlformats.org/wordprocessingml/2006/main" xmlns:w14="http://schemas.microsoft.com/office/word/2010/wordml" xmlns:w15="http://schemas.microsoft.com/office/word/2012/wordml" xmlns:w16cid="http://schemas.microsoft.com/office/word/2016/wordml/cid" xmlns:w16se="http://schemas.microsoft.com/office/word/2015/wordml/symex" xmlns:wpg="http://schemas.microsoft.com/office/word/2010/wordprocessingGroup" xmlns:wpi="http://schemas.microsoft.com/office/word/2010/wordprocessingInk" xmlns:wne="http://schemas.microsoft.com/office/word/2006/wordml" xmlns:wps="http://schemas.microsoft.com/office/word/2010/wordprocessingShape" mc:Ignorable="w14 w15 w16se w16cid wp14">
   <w:footnote w:type="separator" w:id="-1">
     <w:p>
       <w:r>
@@ -1258,7 +1391,7 @@
 </file>
 
 <file path=word/header1.xml><?xml version="1.0" encoding="utf-8"?>
-<w:hdr xmlns:wpc="http://schemas.microsoft.com/office/word/2010/wordprocessingCanvas" xmlns:mc="http://schemas.openxmlformats.org/markup-compatibility/2006" xmlns:o="urn:schemas-microsoft-com:office:office" xmlns:r="http://schemas.openxmlformats.org/officeDocument/2006/relationships" xmlns:m="http://schemas.openxmlformats.org/officeDocument/2006/math" xmlns:v="urn:schemas-microsoft-com:vml" xmlns:wp14="http://schemas.microsoft.com/office/word/2010/wordprocessingDrawing" xmlns:wp="http://schemas.openxmlformats.org/drawingml/2006/wordprocessingDrawing" xmlns:w10="urn:schemas-microsoft-com:office:word" xmlns:w="http://schemas.openxmlformats.org/wordprocessingml/2006/main" xmlns:w14="http://schemas.microsoft.com/office/word/2010/wordml" xmlns:w15="http://schemas.microsoft.com/office/word/2012/wordml" xmlns:wpg="http://schemas.microsoft.com/office/word/2010/wordprocessingGroup" xmlns:wpi="http://schemas.microsoft.com/office/word/2010/wordprocessingInk" xmlns:wne="http://schemas.microsoft.com/office/word/2006/wordml" xmlns:wps="http://schemas.microsoft.com/office/word/2010/wordprocessingShape" mc:Ignorable="w14 w15 wp14">
+<w:hdr xmlns:wpc="http://schemas.microsoft.com/office/word/2010/wordprocessingCanvas" xmlns:cx="http://schemas.microsoft.com/office/drawing/2014/chartex" xmlns:cx1="http://schemas.microsoft.com/office/drawing/2015/9/8/chartex" xmlns:cx2="http://schemas.microsoft.com/office/drawing/2015/10/21/chartex" xmlns:cx3="http://schemas.microsoft.com/office/drawing/2016/5/9/chartex" xmlns:cx4="http://schemas.microsoft.com/office/drawing/2016/5/10/chartex" xmlns:cx5="http://schemas.microsoft.com/office/drawing/2016/5/11/chartex" xmlns:cx6="http://schemas.microsoft.com/office/drawing/2016/5/12/chartex" xmlns:cx7="http://schemas.microsoft.com/office/drawing/2016/5/13/chartex" xmlns:cx8="http://schemas.microsoft.com/office/drawing/2016/5/14/chartex" xmlns:mc="http://schemas.openxmlformats.org/markup-compatibility/2006" xmlns:aink="http://schemas.microsoft.com/office/drawing/2016/ink" xmlns:am3d="http://schemas.microsoft.com/office/drawing/2017/model3d" xmlns:o="urn:schemas-microsoft-com:office:office" xmlns:r="http://schemas.openxmlformats.org/officeDocument/2006/relationships" xmlns:m="http://schemas.openxmlformats.org/officeDocument/2006/math" xmlns:v="urn:schemas-microsoft-com:vml" xmlns:wp14="http://schemas.microsoft.com/office/word/2010/wordprocessingDrawing" xmlns:wp="http://schemas.openxmlformats.org/drawingml/2006/wordprocessingDrawing" xmlns:w10="urn:schemas-microsoft-com:office:word" xmlns:w="http://schemas.openxmlformats.org/wordprocessingml/2006/main" xmlns:w14="http://schemas.microsoft.com/office/word/2010/wordml" xmlns:w15="http://schemas.microsoft.com/office/word/2012/wordml" xmlns:w16cid="http://schemas.microsoft.com/office/word/2016/wordml/cid" xmlns:w16se="http://schemas.microsoft.com/office/word/2015/wordml/symex" xmlns:wpg="http://schemas.microsoft.com/office/word/2010/wordprocessingGroup" xmlns:wpi="http://schemas.microsoft.com/office/word/2010/wordprocessingInk" xmlns:wne="http://schemas.microsoft.com/office/word/2006/wordml" xmlns:wps="http://schemas.microsoft.com/office/word/2010/wordprocessingShape" mc:Ignorable="w14 w15 w16se w16cid wp14">
   <w:tbl>
     <w:tblPr>
       <w:tblW w:w="0" w:type="auto"/>
@@ -1306,11 +1439,16 @@
           <w:r>
             <w:t xml:space="preserve"> </w:t>
           </w:r>
-          <w:ins w:id="22" w:author="Ryan Smith" w:date="2018-05-31T20:23:00Z">
+          <w:ins w:id="27" w:author="Ryan Smith" w:date="2018-05-31T20:23:00Z">
             <w:r>
-              <w:t>Team Pharmacon</w:t>
+              <w:t xml:space="preserve">Team </w:t>
+            </w:r>
+            <w:proofErr w:type="spellStart"/>
+            <w:r>
+              <w:t>Pharmacon</w:t>
             </w:r>
           </w:ins>
+          <w:proofErr w:type="spellEnd"/>
         </w:p>
       </w:tc>
     </w:tr>
@@ -1323,7 +1461,7 @@
           <w:r>
             <w:t>Architecture Notebook</w:t>
           </w:r>
-          <w:ins w:id="23" w:author="Ryan Smith" w:date="2018-05-31T20:23:00Z">
+          <w:ins w:id="28" w:author="Ryan Smith" w:date="2018-05-31T20:23:00Z">
             <w:r>
               <w:t xml:space="preserve"> - Updated</w:t>
             </w:r>
@@ -1338,7 +1476,7 @@
           <w:r>
             <w:t xml:space="preserve">  Date:  </w:t>
           </w:r>
-          <w:del w:id="24" w:author="Ryan Smith" w:date="2018-05-31T20:23:00Z">
+          <w:del w:id="29" w:author="Ryan Smith" w:date="2018-05-31T20:23:00Z">
             <w:r>
               <w:delText>09</w:delText>
             </w:r>
@@ -1346,14 +1484,23 @@
               <w:delText>/04</w:delText>
             </w:r>
           </w:del>
-          <w:ins w:id="25" w:author="Ryan Smith" w:date="2018-05-31T20:23:00Z">
+          <w:ins w:id="30" w:author="Ryan Smith" w:date="2018-05-31T20:23:00Z">
+            <w:del w:id="31" w:author="Jette McKellar" w:date="2018-10-07T21:25:00Z">
+              <w:r>
+                <w:delText>31/05</w:delText>
+              </w:r>
+            </w:del>
+          </w:ins>
+          <w:del w:id="32" w:author="Jette McKellar" w:date="2018-10-07T21:25:00Z">
             <w:r>
-              <w:t>31/05</w:t>
+              <w:delText>/2018</w:delText>
+            </w:r>
+          </w:del>
+          <w:ins w:id="33" w:author="Jette McKellar" w:date="2018-10-07T21:25:00Z">
+            <w:r>
+              <w:t>7/10/2018</w:t>
             </w:r>
           </w:ins>
-          <w:r>
-            <w:t>/2018</w:t>
-          </w:r>
         </w:p>
       </w:tc>
     </w:tr>
@@ -1367,7 +1514,7 @@
 </file>
 
 <file path=word/numbering.xml><?xml version="1.0" encoding="utf-8"?>
-<w:numbering xmlns:wpc="http://schemas.microsoft.com/office/word/2010/wordprocessingCanvas" xmlns:mc="http://schemas.openxmlformats.org/markup-compatibility/2006" xmlns:o="urn:schemas-microsoft-com:office:office" xmlns:r="http://schemas.openxmlformats.org/officeDocument/2006/relationships" xmlns:m="http://schemas.openxmlformats.org/officeDocument/2006/math" xmlns:v="urn:schemas-microsoft-com:vml" xmlns:wp14="http://schemas.microsoft.com/office/word/2010/wordprocessingDrawing" xmlns:wp="http://schemas.openxmlformats.org/drawingml/2006/wordprocessingDrawing" xmlns:w10="urn:schemas-microsoft-com:office:word" xmlns:w="http://schemas.openxmlformats.org/wordprocessingml/2006/main" xmlns:w14="http://schemas.microsoft.com/office/word/2010/wordml" xmlns:w15="http://schemas.microsoft.com/office/word/2012/wordml" xmlns:wpg="http://schemas.microsoft.com/office/word/2010/wordprocessingGroup" xmlns:wpi="http://schemas.microsoft.com/office/word/2010/wordprocessingInk" xmlns:wne="http://schemas.microsoft.com/office/word/2006/wordml" xmlns:wps="http://schemas.microsoft.com/office/word/2010/wordprocessingShape" mc:Ignorable="w14 w15 wp14">
+<w:numbering xmlns:wpc="http://schemas.microsoft.com/office/word/2010/wordprocessingCanvas" xmlns:cx="http://schemas.microsoft.com/office/drawing/2014/chartex" xmlns:cx1="http://schemas.microsoft.com/office/drawing/2015/9/8/chartex" xmlns:cx2="http://schemas.microsoft.com/office/drawing/2015/10/21/chartex" xmlns:cx3="http://schemas.microsoft.com/office/drawing/2016/5/9/chartex" xmlns:cx4="http://schemas.microsoft.com/office/drawing/2016/5/10/chartex" xmlns:cx5="http://schemas.microsoft.com/office/drawing/2016/5/11/chartex" xmlns:cx6="http://schemas.microsoft.com/office/drawing/2016/5/12/chartex" xmlns:cx7="http://schemas.microsoft.com/office/drawing/2016/5/13/chartex" xmlns:cx8="http://schemas.microsoft.com/office/drawing/2016/5/14/chartex" xmlns:mc="http://schemas.openxmlformats.org/markup-compatibility/2006" xmlns:aink="http://schemas.microsoft.com/office/drawing/2016/ink" xmlns:am3d="http://schemas.microsoft.com/office/drawing/2017/model3d" xmlns:o="urn:schemas-microsoft-com:office:office" xmlns:r="http://schemas.openxmlformats.org/officeDocument/2006/relationships" xmlns:m="http://schemas.openxmlformats.org/officeDocument/2006/math" xmlns:v="urn:schemas-microsoft-com:vml" xmlns:wp14="http://schemas.microsoft.com/office/word/2010/wordprocessingDrawing" xmlns:wp="http://schemas.openxmlformats.org/drawingml/2006/wordprocessingDrawing" xmlns:w10="urn:schemas-microsoft-com:office:word" xmlns:w="http://schemas.openxmlformats.org/wordprocessingml/2006/main" xmlns:w14="http://schemas.microsoft.com/office/word/2010/wordml" xmlns:w15="http://schemas.microsoft.com/office/word/2012/wordml" xmlns:w16cid="http://schemas.microsoft.com/office/word/2016/wordml/cid" xmlns:w16se="http://schemas.microsoft.com/office/word/2015/wordml/symex" xmlns:wpg="http://schemas.microsoft.com/office/word/2010/wordprocessingGroup" xmlns:wpi="http://schemas.microsoft.com/office/word/2010/wordprocessingInk" xmlns:wne="http://schemas.microsoft.com/office/word/2006/wordml" xmlns:wps="http://schemas.microsoft.com/office/word/2010/wordprocessingShape" mc:Ignorable="w14 w15 w16se w16cid wp14">
   <w:numPicBullet w:numPicBulletId="0">
     <w:pict>
       <v:shapetype id="_x0000_t75" coordsize="21600,21600" o:spt="75" o:preferrelative="t" path="m@4@5l@4@11@9@11@9@5xe" filled="f" stroked="f">
@@ -1389,14 +1536,14 @@
         <v:path o:extrusionok="f" gradientshapeok="t" o:connecttype="rect"/>
         <o:lock v:ext="edit" aspectratio="t"/>
       </v:shapetype>
-      <v:shape id="_x0000_i1036" type="#_x0000_t75" style="width:29.25pt;height:27.75pt" o:bullet="t">
+      <v:shape id="_x0000_i1030" type="#_x0000_t75" style="width:29.25pt;height:27.75pt" o:bullet="t">
         <v:imagedata r:id="rId1" o:title="clip_image001"/>
       </v:shape>
     </w:pict>
   </w:numPicBullet>
   <w:numPicBullet w:numPicBulletId="1">
     <w:pict>
-      <v:shape id="_x0000_i1037" type="#_x0000_t75" style="width:30.75pt;height:30pt" o:bullet="t">
+      <v:shape id="_x0000_i1031" type="#_x0000_t75" style="width:30.75pt;height:30pt" o:bullet="t">
         <v:imagedata r:id="rId2" o:title="clip_image002"/>
       </v:shape>
     </w:pict>
@@ -3653,7 +3800,10 @@
 </file>
 
 <file path=word/people.xml><?xml version="1.0" encoding="utf-8"?>
-<w15:people xmlns:wpc="http://schemas.microsoft.com/office/word/2010/wordprocessingCanvas" xmlns:mc="http://schemas.openxmlformats.org/markup-compatibility/2006" xmlns:o="urn:schemas-microsoft-com:office:office" xmlns:r="http://schemas.openxmlformats.org/officeDocument/2006/relationships" xmlns:m="http://schemas.openxmlformats.org/officeDocument/2006/math" xmlns:v="urn:schemas-microsoft-com:vml" xmlns:wp14="http://schemas.microsoft.com/office/word/2010/wordprocessingDrawing" xmlns:wp="http://schemas.openxmlformats.org/drawingml/2006/wordprocessingDrawing" xmlns:w10="urn:schemas-microsoft-com:office:word" xmlns:w="http://schemas.openxmlformats.org/wordprocessingml/2006/main" xmlns:w14="http://schemas.microsoft.com/office/word/2010/wordml" xmlns:w15="http://schemas.microsoft.com/office/word/2012/wordml" xmlns:wpg="http://schemas.microsoft.com/office/word/2010/wordprocessingGroup" xmlns:wpi="http://schemas.microsoft.com/office/word/2010/wordprocessingInk" xmlns:wne="http://schemas.microsoft.com/office/word/2006/wordml" xmlns:wps="http://schemas.microsoft.com/office/word/2010/wordprocessingShape" mc:Ignorable="w14 w15 wp14">
+<w15:people xmlns:wpc="http://schemas.microsoft.com/office/word/2010/wordprocessingCanvas" xmlns:cx="http://schemas.microsoft.com/office/drawing/2014/chartex" xmlns:cx1="http://schemas.microsoft.com/office/drawing/2015/9/8/chartex" xmlns:cx2="http://schemas.microsoft.com/office/drawing/2015/10/21/chartex" xmlns:cx3="http://schemas.microsoft.com/office/drawing/2016/5/9/chartex" xmlns:cx4="http://schemas.microsoft.com/office/drawing/2016/5/10/chartex" xmlns:cx5="http://schemas.microsoft.com/office/drawing/2016/5/11/chartex" xmlns:cx6="http://schemas.microsoft.com/office/drawing/2016/5/12/chartex" xmlns:cx7="http://schemas.microsoft.com/office/drawing/2016/5/13/chartex" xmlns:cx8="http://schemas.microsoft.com/office/drawing/2016/5/14/chartex" xmlns:mc="http://schemas.openxmlformats.org/markup-compatibility/2006" xmlns:aink="http://schemas.microsoft.com/office/drawing/2016/ink" xmlns:am3d="http://schemas.microsoft.com/office/drawing/2017/model3d" xmlns:o="urn:schemas-microsoft-com:office:office" xmlns:r="http://schemas.openxmlformats.org/officeDocument/2006/relationships" xmlns:m="http://schemas.openxmlformats.org/officeDocument/2006/math" xmlns:v="urn:schemas-microsoft-com:vml" xmlns:wp14="http://schemas.microsoft.com/office/word/2010/wordprocessingDrawing" xmlns:wp="http://schemas.openxmlformats.org/drawingml/2006/wordprocessingDrawing" xmlns:w10="urn:schemas-microsoft-com:office:word" xmlns:w="http://schemas.openxmlformats.org/wordprocessingml/2006/main" xmlns:w14="http://schemas.microsoft.com/office/word/2010/wordml" xmlns:w15="http://schemas.microsoft.com/office/word/2012/wordml" xmlns:w16cid="http://schemas.microsoft.com/office/word/2016/wordml/cid" xmlns:w16se="http://schemas.microsoft.com/office/word/2015/wordml/symex" xmlns:wpg="http://schemas.microsoft.com/office/word/2010/wordprocessingGroup" xmlns:wpi="http://schemas.microsoft.com/office/word/2010/wordprocessingInk" xmlns:wne="http://schemas.microsoft.com/office/word/2006/wordml" xmlns:wps="http://schemas.microsoft.com/office/word/2010/wordprocessingShape" mc:Ignorable="w14 w15 w16se w16cid wp14">
+  <w15:person w15:author="Jette McKellar">
+    <w15:presenceInfo w15:providerId="Windows Live" w15:userId="a3f34d75289055d0"/>
+  </w15:person>
   <w15:person w15:author="Ryan Smith">
     <w15:presenceInfo w15:providerId="None" w15:userId="Ryan Smith"/>
   </w15:person>
@@ -3661,7 +3811,7 @@
 </file>
 
 <file path=word/styles.xml><?xml version="1.0" encoding="utf-8"?>
-<w:styles xmlns:mc="http://schemas.openxmlformats.org/markup-compatibility/2006" xmlns:r="http://schemas.openxmlformats.org/officeDocument/2006/relationships" xmlns:w="http://schemas.openxmlformats.org/wordprocessingml/2006/main" xmlns:w14="http://schemas.microsoft.com/office/word/2010/wordml" xmlns:w15="http://schemas.microsoft.com/office/word/2012/wordml" mc:Ignorable="w14 w15">
+<w:styles xmlns:mc="http://schemas.openxmlformats.org/markup-compatibility/2006" xmlns:r="http://schemas.openxmlformats.org/officeDocument/2006/relationships" xmlns:w="http://schemas.openxmlformats.org/wordprocessingml/2006/main" xmlns:w14="http://schemas.microsoft.com/office/word/2010/wordml" xmlns:w15="http://schemas.microsoft.com/office/word/2012/wordml" xmlns:w16cid="http://schemas.microsoft.com/office/word/2016/wordml/cid" xmlns:w16se="http://schemas.microsoft.com/office/word/2015/wordml/symex" mc:Ignorable="w14 w15 w16se w16cid">
   <w:docDefaults>
     <w:rPrDefault>
       <w:rPr>
@@ -3671,7 +3821,7 @@
     </w:rPrDefault>
     <w:pPrDefault/>
   </w:docDefaults>
-  <w:latentStyles w:defLockedState="0" w:defUIPriority="99" w:defSemiHidden="0" w:defUnhideWhenUsed="0" w:defQFormat="0" w:count="371">
+  <w:latentStyles w:defLockedState="0" w:defUIPriority="99" w:defSemiHidden="0" w:defUnhideWhenUsed="0" w:defQFormat="0" w:count="375">
     <w:lsdException w:name="Normal" w:uiPriority="0" w:qFormat="1"/>
     <w:lsdException w:name="heading 1" w:uiPriority="9" w:qFormat="1"/>
     <w:lsdException w:name="heading 2" w:uiPriority="0" w:qFormat="1"/>
@@ -3777,7 +3927,6 @@
     <w:lsdException w:name="HTML Sample" w:semiHidden="1" w:unhideWhenUsed="1"/>
     <w:lsdException w:name="HTML Typewriter" w:semiHidden="1" w:unhideWhenUsed="1"/>
     <w:lsdException w:name="HTML Variable" w:semiHidden="1" w:unhideWhenUsed="1"/>
-    <w:lsdException w:name="Normal Table" w:semiHidden="1" w:unhideWhenUsed="1"/>
     <w:lsdException w:name="annotation subject" w:semiHidden="1" w:unhideWhenUsed="1"/>
     <w:lsdException w:name="No List" w:semiHidden="1" w:unhideWhenUsed="1"/>
     <w:lsdException w:name="Outline List 1" w:semiHidden="1" w:unhideWhenUsed="1"/>
@@ -3821,10 +3970,8 @@
     <w:lsdException w:name="Table Elegant" w:semiHidden="1" w:unhideWhenUsed="1"/>
     <w:lsdException w:name="Table Professional" w:semiHidden="1" w:unhideWhenUsed="1"/>
     <w:lsdException w:name="Table Subtle 1" w:semiHidden="1" w:unhideWhenUsed="1"/>
-    <w:lsdException w:name="Table Subtle 2" w:semiHidden="1" w:unhideWhenUsed="1"/>
     <w:lsdException w:name="Table Web 1" w:semiHidden="1" w:unhideWhenUsed="1"/>
     <w:lsdException w:name="Table Web 2" w:semiHidden="1" w:unhideWhenUsed="1"/>
-    <w:lsdException w:name="Table Web 3" w:semiHidden="1" w:unhideWhenUsed="1"/>
     <w:lsdException w:name="Balloon Text" w:semiHidden="1" w:unhideWhenUsed="1"/>
     <w:lsdException w:name="Table Grid" w:uiPriority="39"/>
     <w:lsdException w:name="Table Theme" w:semiHidden="1" w:unhideWhenUsed="1"/>
@@ -4043,6 +4190,10 @@
     <w:lsdException w:name="List Table 5 Dark Accent 6" w:uiPriority="50"/>
     <w:lsdException w:name="List Table 6 Colorful Accent 6" w:uiPriority="51"/>
     <w:lsdException w:name="List Table 7 Colorful Accent 6" w:uiPriority="52"/>
+    <w:lsdException w:name="Mention" w:semiHidden="1" w:unhideWhenUsed="1"/>
+    <w:lsdException w:name="Smart Hyperlink" w:semiHidden="1" w:unhideWhenUsed="1"/>
+    <w:lsdException w:name="Hashtag" w:semiHidden="1" w:unhideWhenUsed="1"/>
+    <w:lsdException w:name="Unresolved Mention" w:semiHidden="1" w:unhideWhenUsed="1"/>
   </w:latentStyles>
   <w:style w:type="paragraph" w:default="1" w:styleId="Normal">
     <w:name w:val="Normal"/>

</xml_diff>